<commit_message>
more description, change cli opion names, cosmetics
</commit_message>
<xml_diff>
--- a/data/AOM_comments_template.docx
+++ b/data/AOM_comments_template.docx
@@ -9,12 +9,12 @@
         <w:tblLook w:val="0420" w:firstRow="1" w:lastRow="0" w:firstColumn="0" w:lastColumn="0" w:noHBand="0" w:noVBand="1"/>
       </w:tblPr>
       <w:tblGrid>
-        <w:gridCol w:w="636"/>
+        <w:gridCol w:w="806"/>
         <w:gridCol w:w="802"/>
-        <w:gridCol w:w="1105"/>
-        <w:gridCol w:w="1887"/>
-        <w:gridCol w:w="6135"/>
-        <w:gridCol w:w="2385"/>
+        <w:gridCol w:w="1097"/>
+        <w:gridCol w:w="1859"/>
+        <w:gridCol w:w="6019"/>
+        <w:gridCol w:w="2367"/>
       </w:tblGrid>
       <w:tr>
         <w:trPr>
@@ -27,32 +27,37 @@
           </w:tcPr>
           <w:p>
             <w:pPr>
+              <w:jc w:val="center"/>
               <w:rPr>
                 <w:b w:val="0"/>
                 <w:bCs w:val="0"/>
-                <w:szCs w:val="20"/>
+                <w:sz w:val="18"/>
+                <w:szCs w:val="18"/>
                 <w:lang w:val="en-CA"/>
               </w:rPr>
             </w:pPr>
             <w:r>
               <w:rPr>
-                <w:szCs w:val="20"/>
+                <w:sz w:val="18"/>
+                <w:szCs w:val="18"/>
                 <w:lang w:val="en-CA"/>
               </w:rPr>
               <w:t>Type</w:t>
             </w:r>
             <w:r>
               <w:rPr>
-                <w:szCs w:val="20"/>
+                <w:sz w:val="18"/>
+                <w:szCs w:val="18"/>
                 <w:lang w:val="en-CA"/>
               </w:rPr>
               <w:br/>
-              <w:t xml:space="preserve">ed / </w:t>
+              <w:t>ed/</w:t>
             </w:r>
             <w:proofErr w:type="spellStart"/>
             <w:r>
               <w:rPr>
-                <w:szCs w:val="20"/>
+                <w:sz w:val="18"/>
+                <w:szCs w:val="18"/>
                 <w:lang w:val="en-CA"/>
               </w:rPr>
               <w:t>te</w:t>
@@ -60,15 +65,17 @@
             <w:proofErr w:type="spellEnd"/>
             <w:r>
               <w:rPr>
-                <w:szCs w:val="20"/>
-                <w:lang w:val="en-CA"/>
-              </w:rPr>
-              <w:t xml:space="preserve"> / </w:t>
+                <w:sz w:val="18"/>
+                <w:szCs w:val="18"/>
+                <w:lang w:val="en-CA"/>
+              </w:rPr>
+              <w:t>/</w:t>
             </w:r>
             <w:proofErr w:type="spellStart"/>
             <w:r>
               <w:rPr>
-                <w:szCs w:val="20"/>
+                <w:sz w:val="18"/>
+                <w:szCs w:val="18"/>
                 <w:lang w:val="en-CA"/>
               </w:rPr>
               <w:t>ge</w:t>
@@ -76,10 +83,19 @@
             <w:proofErr w:type="spellEnd"/>
             <w:r>
               <w:rPr>
-                <w:szCs w:val="20"/>
-                <w:lang w:val="en-CA"/>
-              </w:rPr>
-              <w:t xml:space="preserve"> </w:t>
+                <w:sz w:val="18"/>
+                <w:szCs w:val="18"/>
+                <w:lang w:val="en-CA"/>
+              </w:rPr>
+              <w:br/>
+            </w:r>
+            <w:r>
+              <w:rPr>
+                <w:sz w:val="18"/>
+                <w:szCs w:val="18"/>
+                <w:lang w:val="en-CA"/>
+              </w:rPr>
+              <w:t>?/!</w:t>
             </w:r>
           </w:p>
         </w:tc>
@@ -214,6 +230,13 @@
                 <w:lang w:val="en-CA"/>
               </w:rPr>
             </w:pPr>
+            <w:r>
+              <w:rPr>
+                <w:szCs w:val="20"/>
+                <w:lang w:val="en-CA"/>
+              </w:rPr>
+              <w:t>ed</w:t>
+            </w:r>
           </w:p>
         </w:tc>
         <w:tc>
@@ -227,6 +250,13 @@
                 <w:lang w:val="en-CA"/>
               </w:rPr>
             </w:pPr>
+            <w:r>
+              <w:rPr>
+                <w:szCs w:val="20"/>
+                <w:lang w:val="en-CA"/>
+              </w:rPr>
+              <w:t>Apple</w:t>
+            </w:r>
           </w:p>
         </w:tc>
         <w:tc>
@@ -240,6 +270,13 @@
                 <w:lang w:val="en-CA"/>
               </w:rPr>
             </w:pPr>
+            <w:r>
+              <w:rPr>
+                <w:szCs w:val="20"/>
+                <w:lang w:val="en-CA"/>
+              </w:rPr>
+              <w:t>1</w:t>
+            </w:r>
           </w:p>
         </w:tc>
         <w:tc>
@@ -253,6 +290,27 @@
                 <w:lang w:val="en-CA"/>
               </w:rPr>
             </w:pPr>
+            <w:r>
+              <w:rPr>
+                <w:szCs w:val="20"/>
+                <w:lang w:val="en-CA"/>
+              </w:rPr>
+              <w:t>GitHub ti</w:t>
+            </w:r>
+            <w:r>
+              <w:rPr>
+                <w:szCs w:val="20"/>
+                <w:lang w:val="en-CA"/>
+              </w:rPr>
+              <w:t>t</w:t>
+            </w:r>
+            <w:r>
+              <w:rPr>
+                <w:szCs w:val="20"/>
+                <w:lang w:val="en-CA"/>
+              </w:rPr>
+              <w:t>le string</w:t>
+            </w:r>
           </w:p>
         </w:tc>
         <w:tc>
@@ -266,6 +324,57 @@
                 <w:lang w:val="en-CA"/>
               </w:rPr>
             </w:pPr>
+            <w:r>
+              <w:rPr>
+                <w:szCs w:val="20"/>
+                <w:lang w:val="en-CA"/>
+              </w:rPr>
+              <w:t>In clause 1 there is this text:</w:t>
+            </w:r>
+          </w:p>
+          <w:p>
+            <w:pPr>
+              <w:pStyle w:val="spec"/>
+            </w:pPr>
+            <w:r>
+              <w:t>OBUs are made of a 1 or 2 bytes header, identifying in particular the type of OBU, followed by an optional length field and by an optional payload</w:t>
+            </w:r>
+          </w:p>
+          <w:p>
+            <w:pPr>
+              <w:rPr>
+                <w:szCs w:val="20"/>
+                <w:lang w:val="en-CA"/>
+              </w:rPr>
+            </w:pPr>
+            <w:r>
+              <w:rPr>
+                <w:szCs w:val="20"/>
+                <w:lang w:val="en-CA"/>
+              </w:rPr>
+              <w:t xml:space="preserve">Make sure to do this and that. </w:t>
+            </w:r>
+            <w:r>
+              <w:rPr>
+                <w:szCs w:val="20"/>
+                <w:lang w:val="en-CA"/>
+              </w:rPr>
+              <w:t xml:space="preserve">This is how to refer to a syntax element </w:t>
+            </w:r>
+            <w:r>
+              <w:rPr>
+                <w:rStyle w:val="codeZchn"/>
+                <w:rFonts w:eastAsiaTheme="minorHAnsi"/>
+              </w:rPr>
+              <w:t>AV1SampleEntry</w:t>
+            </w:r>
+            <w:r>
+              <w:rPr>
+                <w:szCs w:val="20"/>
+                <w:lang w:val="en-CA"/>
+              </w:rPr>
+              <w:t xml:space="preserve"> and so on. </w:t>
+            </w:r>
           </w:p>
         </w:tc>
         <w:tc>
@@ -279,6 +388,13 @@
                 <w:lang w:val="en-CA"/>
               </w:rPr>
             </w:pPr>
+            <w:r>
+              <w:rPr>
+                <w:szCs w:val="20"/>
+                <w:lang w:val="en-CA"/>
+              </w:rPr>
+              <w:t>It is suggested to do this and that.</w:t>
+            </w:r>
           </w:p>
         </w:tc>
       </w:tr>
@@ -529,7 +645,7 @@
             <w:rPr>
               <w:szCs w:val="20"/>
             </w:rPr>
-            <w:t>[Spec name goes here]</w:t>
+            <w:t>AV1 Codec ISO Media File Format Binding</w:t>
           </w:r>
         </w:p>
       </w:tc>
@@ -551,7 +667,7 @@
             <w:rPr>
               <w:szCs w:val="20"/>
             </w:rPr>
-            <w:t>[GitHub URL goes here]</w:t>
+            <w:t>https://github.com/AOMediaCodec/av1-isobmff/</w:t>
           </w:r>
         </w:p>
       </w:tc>
@@ -588,7 +704,7 @@
             <w:rPr>
               <w:szCs w:val="20"/>
             </w:rPr>
-            <w:t>[Spec version goes here]</w:t>
+            <w:t>AOM Working Group Draft, 15 November 2021</w:t>
           </w:r>
         </w:p>
       </w:tc>

</xml_diff>